<commit_message>
Necromancer and paladin hotseat dialogue
Updated dialogue, same as the dialogue on google drive
</commit_message>
<xml_diff>
--- a/Necromancer hotset dialogue.docx
+++ b/Necromancer hotset dialogue.docx
@@ -10,112 +10,127 @@
           <w:u w:val="single"/>
         </w:rPr>
       </w:pPr>
+      <w:r>
+        <w:rPr>
+          <w:b/>
+          <w:u w:val="single"/>
+        </w:rPr>
+        <w:t>Necromancer Dialogue lines</w:t>
+      </w:r>
+    </w:p>
+    <w:p>
+      <w:pPr>
+        <w:rPr>
+          <w:b/>
+        </w:rPr>
+      </w:pPr>
+      <w:proofErr w:type="spellStart"/>
+      <w:r>
+        <w:rPr>
+          <w:b/>
+        </w:rPr>
+        <w:t>Hotseat</w:t>
+      </w:r>
+      <w:proofErr w:type="spellEnd"/>
+      <w:r>
+        <w:rPr>
+          <w:b/>
+        </w:rPr>
+        <w:t xml:space="preserve"> quotes:</w:t>
+      </w:r>
+    </w:p>
+    <w:p>
+      <w:pPr>
+        <w:ind w:firstLine="720"/>
+        <w:rPr>
+          <w:b/>
+        </w:rPr>
+      </w:pPr>
+      <w:r>
+        <w:rPr>
+          <w:b/>
+        </w:rPr>
+        <w:t>To general p</w:t>
+      </w:r>
+      <w:r>
+        <w:rPr>
+          <w:b/>
+        </w:rPr>
+        <w:t>aladins</w:t>
+      </w:r>
+      <w:r>
+        <w:rPr>
+          <w:b/>
+        </w:rPr>
+        <w:t>:</w:t>
+      </w:r>
+    </w:p>
+    <w:p>
+      <w:pPr>
+        <w:ind w:firstLine="720"/>
+      </w:pPr>
+      <w:r>
+        <w:tab/>
+      </w:r>
+      <w:r>
+        <w:rPr>
+          <w:b/>
+        </w:rPr>
+        <w:t>Opening</w:t>
+      </w:r>
+      <w:r>
+        <w:rPr>
+          <w:b/>
+        </w:rPr>
+        <w:t xml:space="preserve">: </w:t>
+      </w:r>
+      <w:r>
+        <w:t>Justice shall be served...on a silver platter</w:t>
+      </w:r>
+      <w:r>
+        <w:t>/You shall make a fine corpse to feed on.</w:t>
+      </w:r>
+    </w:p>
+    <w:p>
+      <w:pPr>
+        <w:ind w:firstLine="720"/>
+        <w:rPr>
+          <w:b/>
+        </w:rPr>
+      </w:pPr>
+      <w:r>
+        <w:tab/>
+      </w:r>
+      <w:r>
+        <w:rPr>
+          <w:b/>
+        </w:rPr>
+        <w:t xml:space="preserve">During battle: </w:t>
+      </w:r>
+    </w:p>
+    <w:p>
+      <w:pPr>
+        <w:ind w:firstLine="720"/>
+      </w:pPr>
+      <w:r>
+        <w:tab/>
+      </w:r>
+      <w:r>
+        <w:tab/>
+      </w:r>
+      <w:r>
+        <w:rPr>
+          <w:b/>
+        </w:rPr>
+        <w:t>Advantage:</w:t>
+      </w:r>
+      <w:r>
+        <w:t xml:space="preserve"> Feel the wrath of</w:t>
+      </w:r>
       <w:bookmarkStart w:id="0" w:name="_GoBack"/>
       <w:bookmarkEnd w:id="0"/>
       <w:r>
-        <w:rPr>
-          <w:b/>
-          <w:u w:val="single"/>
-        </w:rPr>
-        <w:t>Necromancer Dialogue lines</w:t>
-      </w:r>
-    </w:p>
-    <w:p>
-      <w:pPr>
-        <w:rPr>
-          <w:b/>
-        </w:rPr>
-      </w:pPr>
-      <w:proofErr w:type="spellStart"/>
-      <w:r>
-        <w:rPr>
-          <w:b/>
-        </w:rPr>
-        <w:t>Hotseat</w:t>
-      </w:r>
-      <w:proofErr w:type="spellEnd"/>
-      <w:r>
-        <w:rPr>
-          <w:b/>
-        </w:rPr>
-        <w:t xml:space="preserve"> quotes:</w:t>
-      </w:r>
-    </w:p>
-    <w:p>
-      <w:pPr>
-        <w:ind w:firstLine="720"/>
-        <w:rPr>
-          <w:b/>
-        </w:rPr>
-      </w:pPr>
-      <w:r>
-        <w:rPr>
-          <w:b/>
-        </w:rPr>
-        <w:t>To general priests:</w:t>
-      </w:r>
-    </w:p>
-    <w:p>
-      <w:pPr>
-        <w:ind w:firstLine="720"/>
-      </w:pPr>
-      <w:r>
-        <w:tab/>
-      </w:r>
-      <w:r>
-        <w:rPr>
-          <w:b/>
-        </w:rPr>
-        <w:t>Opening</w:t>
-      </w:r>
-      <w:r>
-        <w:rPr>
-          <w:b/>
-        </w:rPr>
-        <w:t xml:space="preserve">: </w:t>
-      </w:r>
-      <w:r>
-        <w:t>Justice shall be served...on a silver platter</w:t>
-      </w:r>
-      <w:r>
-        <w:t>/You shall make a fine corpse to feed on.</w:t>
-      </w:r>
-    </w:p>
-    <w:p>
-      <w:pPr>
-        <w:ind w:firstLine="720"/>
-        <w:rPr>
-          <w:b/>
-        </w:rPr>
-      </w:pPr>
-      <w:r>
-        <w:tab/>
-      </w:r>
-      <w:r>
-        <w:rPr>
-          <w:b/>
-        </w:rPr>
-        <w:t xml:space="preserve">During battle: </w:t>
-      </w:r>
-    </w:p>
-    <w:p>
-      <w:pPr>
-        <w:ind w:firstLine="720"/>
-      </w:pPr>
-      <w:r>
-        <w:tab/>
-      </w:r>
-      <w:r>
-        <w:tab/>
-      </w:r>
-      <w:r>
-        <w:rPr>
-          <w:b/>
-        </w:rPr>
-        <w:t>Advantage:</w:t>
-      </w:r>
-      <w:r>
-        <w:t xml:space="preserve"> Feel the wrath of </w:t>
+        <w:t xml:space="preserve"> </w:t>
       </w:r>
       <w:r>
         <w:t xml:space="preserve">those you </w:t>
@@ -589,268 +604,6 @@
         <w:ind w:firstLine="720"/>
       </w:pPr>
     </w:p>
-    <w:p>
-      <w:pPr>
-        <w:ind w:firstLine="720"/>
-      </w:pPr>
-      <w:r>
-        <w:rPr>
-          <w:b/>
-        </w:rPr>
-        <w:t>To general inquisitors</w:t>
-      </w:r>
-      <w:r>
-        <w:t>:</w:t>
-      </w:r>
-    </w:p>
-    <w:p>
-      <w:pPr>
-        <w:ind w:firstLine="720"/>
-      </w:pPr>
-      <w:r>
-        <w:rPr>
-          <w:b/>
-        </w:rPr>
-        <w:t>Opening</w:t>
-      </w:r>
-      <w:r>
-        <w:rPr>
-          <w:b/>
-        </w:rPr>
-        <w:t xml:space="preserve">: </w:t>
-      </w:r>
-      <w:r>
-        <w:t xml:space="preserve">You think you’ve got the universe in your </w:t>
-      </w:r>
-      <w:proofErr w:type="gramStart"/>
-      <w:r>
-        <w:t>grasp?</w:t>
-      </w:r>
-      <w:r>
-        <w:t>/</w:t>
-      </w:r>
-      <w:proofErr w:type="gramEnd"/>
-      <w:r>
-        <w:t>Show me what you can do, if you have the gall.</w:t>
-      </w:r>
-    </w:p>
-    <w:p>
-      <w:pPr>
-        <w:ind w:firstLine="720"/>
-        <w:rPr>
-          <w:b/>
-        </w:rPr>
-      </w:pPr>
-      <w:r>
-        <w:tab/>
-      </w:r>
-      <w:r>
-        <w:rPr>
-          <w:b/>
-        </w:rPr>
-        <w:t xml:space="preserve">During battle: </w:t>
-      </w:r>
-    </w:p>
-    <w:p>
-      <w:pPr>
-        <w:ind w:firstLine="720"/>
-      </w:pPr>
-      <w:r>
-        <w:lastRenderedPageBreak/>
-        <w:tab/>
-      </w:r>
-      <w:r>
-        <w:tab/>
-      </w:r>
-      <w:r>
-        <w:rPr>
-          <w:b/>
-        </w:rPr>
-        <w:t>Advantage:</w:t>
-      </w:r>
-      <w:r>
-        <w:t xml:space="preserve"> </w:t>
-      </w:r>
-      <w:proofErr w:type="gramStart"/>
-      <w:r>
-        <w:t>Pitiful.</w:t>
-      </w:r>
-      <w:r>
-        <w:t>/</w:t>
-      </w:r>
-      <w:proofErr w:type="gramEnd"/>
-      <w:r>
-        <w:t>I will not be stopped!</w:t>
-      </w:r>
-    </w:p>
-    <w:p>
-      <w:pPr>
-        <w:ind w:firstLine="720"/>
-      </w:pPr>
-      <w:r>
-        <w:tab/>
-      </w:r>
-      <w:r>
-        <w:tab/>
-      </w:r>
-      <w:r>
-        <w:rPr>
-          <w:b/>
-        </w:rPr>
-        <w:t>Summoning:</w:t>
-      </w:r>
-      <w:r>
-        <w:t xml:space="preserve"> </w:t>
-      </w:r>
-      <w:r>
-        <w:t>Give ‘</w:t>
-      </w:r>
-      <w:proofErr w:type="spellStart"/>
-      <w:r>
-        <w:t>em</w:t>
-      </w:r>
-      <w:proofErr w:type="spellEnd"/>
-      <w:r>
-        <w:t xml:space="preserve"> a one way ticket to the </w:t>
-      </w:r>
-      <w:proofErr w:type="gramStart"/>
-      <w:r>
-        <w:t>dead!</w:t>
-      </w:r>
-      <w:r>
-        <w:t>/</w:t>
-      </w:r>
-      <w:proofErr w:type="gramEnd"/>
-      <w:r>
-        <w:t>Clatter your bones and shatter their soul!</w:t>
-      </w:r>
-    </w:p>
-    <w:p>
-      <w:pPr>
-        <w:ind w:firstLine="720"/>
-      </w:pPr>
-      <w:r>
-        <w:tab/>
-      </w:r>
-      <w:r>
-        <w:tab/>
-      </w:r>
-      <w:r>
-        <w:rPr>
-          <w:b/>
-        </w:rPr>
-        <w:t>Disadvantage:</w:t>
-      </w:r>
-      <w:r>
-        <w:rPr>
-          <w:b/>
-        </w:rPr>
-        <w:t xml:space="preserve"> </w:t>
-      </w:r>
-      <w:r>
-        <w:t xml:space="preserve">It seems you have the means to back up your </w:t>
-      </w:r>
-      <w:proofErr w:type="gramStart"/>
-      <w:r>
-        <w:t>moxie</w:t>
-      </w:r>
-      <w:r>
-        <w:t>./</w:t>
-      </w:r>
-      <w:proofErr w:type="gramEnd"/>
-      <w:r>
-        <w:t>Death is not ready for my spectacular entrance just yet.</w:t>
-      </w:r>
-    </w:p>
-    <w:p>
-      <w:pPr>
-        <w:ind w:firstLine="720"/>
-        <w:rPr>
-          <w:noProof/>
-        </w:rPr>
-      </w:pPr>
-      <w:r>
-        <w:tab/>
-      </w:r>
-      <w:r>
-        <w:rPr>
-          <w:b/>
-        </w:rPr>
-        <w:t>Victory:</w:t>
-      </w:r>
-      <w:r>
-        <w:rPr>
-          <w:b/>
-        </w:rPr>
-        <w:tab/>
-      </w:r>
-      <w:r>
-        <w:rPr>
-          <w:noProof/>
-        </w:rPr>
-        <w:t xml:space="preserve"> </w:t>
-      </w:r>
-      <w:r>
-        <w:rPr>
-          <w:noProof/>
-        </w:rPr>
-        <w:t>The shackles of dread shall bind you for eternity</w:t>
-      </w:r>
-      <w:r>
-        <w:rPr>
-          <w:noProof/>
-        </w:rPr>
-        <w:t>./</w:t>
-      </w:r>
-    </w:p>
-    <w:p>
-      <w:pPr>
-        <w:ind w:firstLine="720"/>
-      </w:pPr>
-      <w:r>
-        <w:rPr>
-          <w:noProof/>
-        </w:rPr>
-        <w:tab/>
-      </w:r>
-      <w:r>
-        <w:rPr>
-          <w:b/>
-          <w:noProof/>
-        </w:rPr>
-        <w:t xml:space="preserve">Defeat:  </w:t>
-      </w:r>
-      <w:r>
-        <w:rPr>
-          <w:noProof/>
-        </w:rPr>
-        <w:t>Doom, gloom, and OOM(out of mana)</w:t>
-      </w:r>
-      <w:r>
-        <w:rPr>
-          <w:noProof/>
-        </w:rPr>
-        <w:t>.</w:t>
-      </w:r>
-      <w:r>
-        <w:rPr>
-          <w:noProof/>
-        </w:rPr>
-        <w:t>/</w:t>
-      </w:r>
-      <w:r>
-        <w:rPr>
-          <w:noProof/>
-        </w:rPr>
-        <w:t xml:space="preserve">My carelessness was my own undoing. </w:t>
-      </w:r>
-    </w:p>
-    <w:p>
-      <w:pPr>
-        <w:ind w:firstLine="720"/>
-      </w:pPr>
-    </w:p>
-    <w:p/>
     <w:sectPr>
       <w:pgSz w:w="12240" w:h="15840"/>
       <w:pgMar w:top="1440" w:right="1440" w:bottom="1440" w:left="1440" w:header="720" w:footer="720" w:gutter="0"/>

</xml_diff>